<commit_message>
Updating remote report as have made large changes. Also changed card titles for demo with supervisor.
</commit_message>
<xml_diff>
--- a/User testing_Draft.docx
+++ b/User testing_Draft.docx
@@ -63,13 +63,7 @@
                         <w:txbxContent>
                           <w:p>
                             <w:r>
-                              <w:t xml:space="preserve">Strongly </w:t>
-                            </w:r>
-                            <w:r>
-                              <w:t>A</w:t>
-                            </w:r>
-                            <w:r>
-                              <w:t>gree</w:t>
+                              <w:t>Strongly Agree</w:t>
                             </w:r>
                           </w:p>
                         </w:txbxContent>
@@ -226,15 +220,13 @@
         </w:rPr>
         <w:t xml:space="preserve">Interface 1: </w:t>
       </w:r>
-      <w:proofErr w:type="spellStart"/>
       <w:r>
         <w:rPr>
           <w:sz w:val="28"/>
           <w:szCs w:val="28"/>
         </w:rPr>
-        <w:t>Andriod</w:t>
+        <w:t>Android</w:t>
       </w:r>
-      <w:proofErr w:type="spellEnd"/>
       <w:r>
         <w:rPr>
           <w:sz w:val="28"/>
@@ -425,13 +417,8 @@
                               </w:numPr>
                             </w:pPr>
                             <w:r>
-                              <w:t xml:space="preserve">I thought there was too much inconsistency in </w:t>
+                              <w:t>I found the design of the interface consistent</w:t>
                             </w:r>
-                            <w:proofErr w:type="gramStart"/>
-                            <w:r>
-                              <w:t>design</w:t>
-                            </w:r>
-                            <w:proofErr w:type="gramEnd"/>
                           </w:p>
                           <w:p>
                             <w:pPr>
@@ -463,23 +450,7 @@
                           <w:p>
                             <w:pPr>
                               <w:pStyle w:val="ListParagraph"/>
-                              <w:numPr>
-                                <w:ilvl w:val="0"/>
-                                <w:numId w:val="2"/>
-                              </w:numPr>
-                            </w:pPr>
-                            <w:r>
-                              <w:t xml:space="preserve">I found the system cumbersome to </w:t>
-                            </w:r>
-                            <w:proofErr w:type="gramStart"/>
-                            <w:r>
-                              <w:t>use</w:t>
-                            </w:r>
-                            <w:proofErr w:type="gramEnd"/>
-                          </w:p>
-                          <w:p>
-                            <w:pPr>
-                              <w:pStyle w:val="ListParagraph"/>
+                              <w:ind w:left="360"/>
                             </w:pPr>
                           </w:p>
                           <w:p>
@@ -495,7 +466,7 @@
                             </w:r>
                             <w:proofErr w:type="gramStart"/>
                             <w:r>
-                              <w:t>system</w:t>
+                              <w:t>interface</w:t>
                             </w:r>
                             <w:proofErr w:type="gramEnd"/>
                           </w:p>
@@ -521,7 +492,11 @@
           </mc:Choice>
           <mc:Fallback>
             <w:pict>
-              <v:shape w14:anchorId="5960EDDB" id="Text Box 1" o:spid="_x0000_s1028" type="#_x0000_t202" style="position:absolute;margin-left:0;margin-top:14.35pt;width:203.55pt;height:371.35pt;z-index:251659264;visibility:visible;mso-wrap-style:square;mso-width-percent:0;mso-height-percent:0;mso-wrap-distance-left:9pt;mso-wrap-distance-top:0;mso-wrap-distance-right:9pt;mso-wrap-distance-bottom:0;mso-position-horizontal:left;mso-position-horizontal-relative:margin;mso-position-vertical:absolute;mso-position-vertical-relative:text;mso-width-percent:0;mso-height-percent:0;mso-width-relative:margin;mso-height-relative:margin;v-text-anchor:top" o:gfxdata="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" fillcolor="white [3201]" strokecolor="white [3212]" strokeweight=".5pt">
+              <v:shapetype w14:anchorId="5960EDDB" id="_x0000_t202" coordsize="21600,21600" o:spt="202" path="m,l,21600r21600,l21600,xe">
+                <v:stroke joinstyle="miter"/>
+                <v:path gradientshapeok="t" o:connecttype="rect"/>
+              </v:shapetype>
+              <v:shape id="Text Box 1" o:spid="_x0000_s1028" type="#_x0000_t202" style="position:absolute;margin-left:0;margin-top:14.35pt;width:203.55pt;height:371.35pt;z-index:251659264;visibility:visible;mso-wrap-style:square;mso-width-percent:0;mso-height-percent:0;mso-wrap-distance-left:9pt;mso-wrap-distance-top:0;mso-wrap-distance-right:9pt;mso-wrap-distance-bottom:0;mso-position-horizontal:left;mso-position-horizontal-relative:margin;mso-position-vertical:absolute;mso-position-vertical-relative:text;mso-width-percent:0;mso-height-percent:0;mso-width-relative:margin;mso-height-relative:margin;v-text-anchor:top" o:gfxdata="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" fillcolor="white [3201]" strokecolor="white [3212]" strokeweight=".5pt">
                 <v:textbox>
                   <w:txbxContent>
                     <w:p>
@@ -654,13 +629,8 @@
                         </w:numPr>
                       </w:pPr>
                       <w:r>
-                        <w:t xml:space="preserve">I thought there was too much inconsistency in </w:t>
+                        <w:t>I found the design of the interface consistent</w:t>
                       </w:r>
-                      <w:proofErr w:type="gramStart"/>
-                      <w:r>
-                        <w:t>design</w:t>
-                      </w:r>
-                      <w:proofErr w:type="gramEnd"/>
                     </w:p>
                     <w:p>
                       <w:pPr>
@@ -692,23 +662,7 @@
                     <w:p>
                       <w:pPr>
                         <w:pStyle w:val="ListParagraph"/>
-                        <w:numPr>
-                          <w:ilvl w:val="0"/>
-                          <w:numId w:val="2"/>
-                        </w:numPr>
-                      </w:pPr>
-                      <w:r>
-                        <w:t xml:space="preserve">I found the system cumbersome to </w:t>
-                      </w:r>
-                      <w:proofErr w:type="gramStart"/>
-                      <w:r>
-                        <w:t>use</w:t>
-                      </w:r>
-                      <w:proofErr w:type="gramEnd"/>
-                    </w:p>
-                    <w:p>
-                      <w:pPr>
-                        <w:pStyle w:val="ListParagraph"/>
+                        <w:ind w:left="360"/>
                       </w:pPr>
                     </w:p>
                     <w:p>
@@ -724,7 +678,7 @@
                       </w:r>
                       <w:proofErr w:type="gramStart"/>
                       <w:r>
-                        <w:t>system</w:t>
+                        <w:t>interface</w:t>
                       </w:r>
                       <w:proofErr w:type="gramEnd"/>
                     </w:p>

</xml_diff>